<commit_message>
Update docx to align with the AQL version used by the maven build
</commit_message>
<xml_diff>
--- a/tests/org.obeonetwork.m2doc.tests/results/allDiagram.docx
+++ b/tests/org.obeonetwork.m2doc.tests/results/allDiagram.docx
@@ -19,7 +19,7 @@
           <w:szCs w:val="24"/>
         </w:rPr>
         <w:instrText>m:diagram provider:"</w:instrText>
-        <w:t>The image tag is referencing an unknown diagram provider : ' org.obeonetwork.m2doc.provider.test.StubDiagramProvider'</w:t>
+        <w:t>The image tag is referencing an unknown diagram provider : 'org.obeonetwork.m2doc.provider.test.StubDiagramProvider'</w:t>
       </w:r>
     </w:p>
     <w:p>
@@ -167,7 +167,7 @@
       <w:tab/>
     </w:r>
     <w:r>
-      <w:t>Couldn't find the db variable</w:t>
+      <w:t>Couldn't find the 'db' variable</w:t>
       <w:br/>
     </w:r>
     <w:r>
@@ -175,7 +175,7 @@
         <w:b w:val="true"/>
         <w:color w:val="FF0000"/>
       </w:rPr>
-      <w:t>Attempt to access feature (name) on a non ModelObject value (org.eclipse.acceleo.query.runtime.impl.Nothing).</w:t>
+      <w:t>Couldn't find the 'aqlFeatureAccess(org.eclipse.acceleo.query.runtime.impl.Nothing,java.lang.String)' service</w:t>
     </w:r>
   </w:p>
 </w:hdr>

</xml_diff>

<commit_message>
Issue #107: Setting the expected result with an image in it (doc with images embedded)
</commit_message>
<xml_diff>
--- a/tests/org.obeonetwork.m2doc.tests/results/allDiagram.docx
+++ b/tests/org.obeonetwork.m2doc.tests/results/allDiagram.docx
@@ -13,13 +13,77 @@
       </w:pPr>
       <w:r>
         <w:rPr>
-          <w:b w:val="true"/>
-          <w:color w:val="FF0000"/>
           <w:sz w:val="24"/>
           <w:szCs w:val="24"/>
         </w:rPr>
-        <w:instrText>m:diagram provider:"</w:instrText>
-        <w:t>The image tag is referencing an unknown diagram provider : 'org.obeonetwork.m2doc.provider.test.StubDiagramProvider'</w:t>
+        <w:t/>
+        <w:drawing>
+          <wp:inline distT="0" distR="0" distB="0" distL="0">
+            <wp:extent cx="2540000" cy="2540000"/>
+            <wp:docPr id="0" name="Drawing 0" descr="/home/cedric/data/src/M2Doc/tests/org.obeonetwork.m2doc.tests/templates/images/dh1.gif"/>
+            <a:graphic xmlns:a="http://schemas.openxmlformats.org/drawingml/2006/main">
+              <a:graphicData uri="http://schemas.openxmlformats.org/drawingml/2006/picture">
+                <pic:pic xmlns:pic="http://schemas.openxmlformats.org/drawingml/2006/picture">
+                  <pic:nvPicPr>
+                    <pic:cNvPr id="0" name="Picture 0" descr="/home/cedric/data/src/M2Doc/tests/org.obeonetwork.m2doc.tests/templates/images/dh1.gif"/>
+                    <pic:cNvPicPr>
+                      <a:picLocks noChangeAspect="true"/>
+                    </pic:cNvPicPr>
+                  </pic:nvPicPr>
+                  <pic:blipFill>
+                    <a:blip r:embed="rId12"/>
+                    <a:stretch>
+                      <a:fillRect/>
+                    </a:stretch>
+                  </pic:blipFill>
+                  <pic:spPr>
+                    <a:xfrm>
+                      <a:off x="0" y="0"/>
+                      <a:ext cx="2540000" cy="2540000"/>
+                    </a:xfrm>
+                    <a:prstGeom prst="rect">
+                      <a:avLst/>
+                    </a:prstGeom>
+                  </pic:spPr>
+                </pic:pic>
+              </a:graphicData>
+            </a:graphic>
+          </wp:inline>
+        </w:drawing>
+        <w:t/>
+        <w:drawing>
+          <wp:inline distT="0" distR="0" distB="0" distL="0">
+            <wp:extent cx="2540000" cy="2540000"/>
+            <wp:docPr id="1" name="Drawing 1" descr="/home/cedric/data/src/M2Doc/tests/org.obeonetwork.m2doc.tests/templates/images/testImage.jpg"/>
+            <a:graphic xmlns:a="http://schemas.openxmlformats.org/drawingml/2006/main">
+              <a:graphicData uri="http://schemas.openxmlformats.org/drawingml/2006/picture">
+                <pic:pic xmlns:pic="http://schemas.openxmlformats.org/drawingml/2006/picture">
+                  <pic:nvPicPr>
+                    <pic:cNvPr id="0" name="Picture 1" descr="/home/cedric/data/src/M2Doc/tests/org.obeonetwork.m2doc.tests/templates/images/testImage.jpg"/>
+                    <pic:cNvPicPr>
+                      <a:picLocks noChangeAspect="true"/>
+                    </pic:cNvPicPr>
+                  </pic:nvPicPr>
+                  <pic:blipFill>
+                    <a:blip r:embed="rId13"/>
+                    <a:stretch>
+                      <a:fillRect/>
+                    </a:stretch>
+                  </pic:blipFill>
+                  <pic:spPr>
+                    <a:xfrm>
+                      <a:off x="0" y="0"/>
+                      <a:ext cx="2540000" cy="2540000"/>
+                    </a:xfrm>
+                    <a:prstGeom prst="rect">
+                      <a:avLst/>
+                    </a:prstGeom>
+                  </pic:spPr>
+                </pic:pic>
+              </a:graphicData>
+            </a:graphic>
+          </wp:inline>
+        </w:drawing>
       </w:r>
     </w:p>
     <w:p>

</xml_diff>